<commit_message>
edited pause menu boundaries
</commit_message>
<xml_diff>
--- a/Team 2 Milestone 2 Write-Up.docx
+++ b/Team 2 Milestone 2 Write-Up.docx
@@ -677,67 +677,130 @@
           <w:sz w:val="24"/>
           <w:szCs w:val="24"/>
         </w:rPr>
-        <w:t xml:space="preserve">Kimmy </w:t>
+        <w:t>Kimmy Goewey (UI)</w:t>
+      </w:r>
+    </w:p>
+    <w:p>
+      <w:pPr>
+        <w:spacing w:after="0" w:line="240" w:lineRule="auto"/>
+        <w:rPr>
+          <w:rFonts w:ascii="Arial" w:eastAsia="Times New Roman" w:hAnsi="Arial" w:cs="Arial"/>
+          <w:color w:val="000000"/>
+          <w:sz w:val="24"/>
+          <w:szCs w:val="24"/>
+        </w:rPr>
+      </w:pPr>
+      <w:r>
+        <w:rPr>
+          <w:rFonts w:ascii="Arial" w:eastAsia="Times New Roman" w:hAnsi="Arial" w:cs="Arial"/>
+          <w:color w:val="000000"/>
+          <w:sz w:val="24"/>
+          <w:szCs w:val="24"/>
+        </w:rPr>
+        <w:t xml:space="preserve">My role was to implement a working UI for the game. </w:t>
+      </w:r>
+    </w:p>
+    <w:p>
+      <w:pPr>
+        <w:spacing w:after="0" w:line="240" w:lineRule="auto"/>
+        <w:rPr>
+          <w:rFonts w:ascii="Times New Roman" w:eastAsia="Times New Roman" w:hAnsi="Times New Roman" w:cs="Times New Roman"/>
+          <w:sz w:val="24"/>
+          <w:szCs w:val="24"/>
+        </w:rPr>
+      </w:pPr>
+    </w:p>
+    <w:p>
+      <w:pPr>
+        <w:spacing w:after="0" w:line="240" w:lineRule="auto"/>
+        <w:rPr>
+          <w:rFonts w:ascii="Times New Roman" w:eastAsia="Times New Roman" w:hAnsi="Times New Roman" w:cs="Times New Roman"/>
+          <w:sz w:val="24"/>
+          <w:szCs w:val="24"/>
+        </w:rPr>
+      </w:pPr>
+      <w:r>
+        <w:rPr>
+          <w:rFonts w:ascii="Times New Roman" w:eastAsia="Times New Roman" w:hAnsi="Times New Roman" w:cs="Times New Roman"/>
+          <w:sz w:val="24"/>
+          <w:szCs w:val="24"/>
+        </w:rPr>
+        <w:t xml:space="preserve">I created a game over, main menu, pause, and </w:t>
       </w:r>
       <w:proofErr w:type="spellStart"/>
       <w:r>
         <w:rPr>
-          <w:rFonts w:ascii="Arial" w:eastAsia="Times New Roman" w:hAnsi="Arial" w:cs="Arial"/>
-          <w:b/>
-          <w:bCs/>
-          <w:color w:val="000000"/>
-          <w:sz w:val="24"/>
-          <w:szCs w:val="24"/>
-        </w:rPr>
-        <w:t>Goewey</w:t>
+          <w:rFonts w:ascii="Times New Roman" w:eastAsia="Times New Roman" w:hAnsi="Times New Roman" w:cs="Times New Roman"/>
+          <w:sz w:val="24"/>
+          <w:szCs w:val="24"/>
+        </w:rPr>
+        <w:t>nextLevel</w:t>
       </w:r>
       <w:proofErr w:type="spellEnd"/>
       <w:r>
         <w:rPr>
-          <w:rFonts w:ascii="Arial" w:eastAsia="Times New Roman" w:hAnsi="Arial" w:cs="Arial"/>
-          <w:b/>
-          <w:bCs/>
-          <w:color w:val="000000"/>
-          <w:sz w:val="24"/>
-          <w:szCs w:val="24"/>
-        </w:rPr>
-        <w:t xml:space="preserve"> (UI)</w:t>
-      </w:r>
-    </w:p>
-    <w:p>
-      <w:pPr>
-        <w:spacing w:after="0" w:line="240" w:lineRule="auto"/>
-        <w:rPr>
-          <w:rFonts w:ascii="Times New Roman" w:eastAsia="Times New Roman" w:hAnsi="Times New Roman" w:cs="Times New Roman"/>
-          <w:sz w:val="24"/>
-          <w:szCs w:val="24"/>
-        </w:rPr>
-      </w:pPr>
-      <w:r>
-        <w:rPr>
-          <w:rFonts w:ascii="Arial" w:eastAsia="Times New Roman" w:hAnsi="Arial" w:cs="Arial"/>
-          <w:color w:val="000000"/>
-          <w:sz w:val="24"/>
-          <w:szCs w:val="24"/>
-        </w:rPr>
-        <w:t xml:space="preserve">To be completed </w:t>
-      </w:r>
-      <w:proofErr w:type="gramStart"/>
-      <w:r>
-        <w:rPr>
-          <w:rFonts w:ascii="Arial" w:eastAsia="Times New Roman" w:hAnsi="Arial" w:cs="Arial"/>
-          <w:color w:val="000000"/>
-          <w:sz w:val="24"/>
-          <w:szCs w:val="24"/>
-        </w:rPr>
-        <w:t>at a later date</w:t>
-      </w:r>
-      <w:proofErr w:type="gramEnd"/>
-    </w:p>
-    <w:p>
+          <w:rFonts w:ascii="Times New Roman" w:eastAsia="Times New Roman" w:hAnsi="Times New Roman" w:cs="Times New Roman"/>
+          <w:sz w:val="24"/>
+          <w:szCs w:val="24"/>
+        </w:rPr>
+        <w:t xml:space="preserve"> menus along with background images and carrot</w:t>
+      </w:r>
+      <w:r>
+        <w:rPr>
+          <w:rFonts w:ascii="Times New Roman" w:eastAsia="Times New Roman" w:hAnsi="Times New Roman" w:cs="Times New Roman"/>
+          <w:sz w:val="24"/>
+          <w:szCs w:val="24"/>
+        </w:rPr>
+        <w:t xml:space="preserve">s.  Currently, I want to add the items list that I had mentioned in milestone one.  </w:t>
+      </w:r>
+    </w:p>
+    <w:p>
+      <w:pPr>
+        <w:spacing w:after="0" w:line="240" w:lineRule="auto"/>
+        <w:rPr>
+          <w:rFonts w:ascii="Times New Roman" w:eastAsia="Times New Roman" w:hAnsi="Times New Roman" w:cs="Times New Roman"/>
+          <w:sz w:val="24"/>
+          <w:szCs w:val="24"/>
+        </w:rPr>
+      </w:pPr>
+    </w:p>
+    <w:p>
+      <w:pPr>
+        <w:spacing w:after="0" w:line="240" w:lineRule="auto"/>
+        <w:rPr>
+          <w:rFonts w:ascii="Times New Roman" w:eastAsia="Times New Roman" w:hAnsi="Times New Roman" w:cs="Times New Roman"/>
+          <w:sz w:val="24"/>
+          <w:szCs w:val="24"/>
+        </w:rPr>
+      </w:pPr>
+      <w:r>
+        <w:rPr>
+          <w:rFonts w:ascii="Times New Roman" w:eastAsia="Times New Roman" w:hAnsi="Times New Roman" w:cs="Times New Roman"/>
+          <w:sz w:val="24"/>
+          <w:szCs w:val="24"/>
+        </w:rPr>
+        <w:t>My job was to make sure everything looked go</w:t>
+      </w:r>
+      <w:r>
+        <w:rPr>
+          <w:rFonts w:ascii="Times New Roman" w:eastAsia="Times New Roman" w:hAnsi="Times New Roman" w:cs="Times New Roman"/>
+          <w:sz w:val="24"/>
+          <w:szCs w:val="24"/>
+        </w:rPr>
+        <w:t>od</w:t>
+      </w:r>
+      <w:r>
+        <w:rPr>
+          <w:rFonts w:ascii="Times New Roman" w:eastAsia="Times New Roman" w:hAnsi="Times New Roman" w:cs="Times New Roman"/>
+          <w:sz w:val="24"/>
+          <w:szCs w:val="24"/>
+        </w:rPr>
+        <w:t xml:space="preserve"> and ran fluidly.  I also fixed our repository. </w:t>
+      </w:r>
       <w:bookmarkStart w:id="0" w:name="_GoBack"/>
       <w:bookmarkEnd w:id="0"/>
     </w:p>
+    <w:p/>
     <w:sectPr>
       <w:pgSz w:w="12240" w:h="15840"/>
       <w:pgMar w:top="1440" w:right="1440" w:bottom="1440" w:left="1440" w:header="720" w:footer="720" w:gutter="0"/>

</xml_diff>